<commit_message>
ppt and word individul
</commit_message>
<xml_diff>
--- a/Kithul Treacle and Jaggery Maker/Individual Contidution/Monali/Report/monali part.docx
+++ b/Kithul Treacle and Jaggery Maker/Individual Contidution/Monali/Report/monali part.docx
@@ -10,21 +10,15 @@
           <w:rFonts w:cs="Times New Roman"/>
         </w:rPr>
       </w:pPr>
-      <w:bookmarkStart w:id="0" w:name="Reference"/>
-      <w:bookmarkStart w:id="1" w:name="_Toc105290797"/>
+      <w:bookmarkStart w:id="0" w:name="_Toc105290797"/>
+      <w:bookmarkStart w:id="1" w:name="Reference"/>
       <w:r>
         <w:rPr>
           <w:rFonts w:cs="Times New Roman"/>
         </w:rPr>
-        <w:t xml:space="preserve">10.3 </w:t>
-      </w:r>
-      <w:r>
-        <w:rPr>
-          <w:rFonts w:cs="Times New Roman"/>
-        </w:rPr>
         <w:t>205108G - THENNAKOON T.M.M. S</w:t>
       </w:r>
-      <w:bookmarkEnd w:id="1"/>
+      <w:bookmarkEnd w:id="0"/>
     </w:p>
     <w:p/>
     <w:p>
@@ -244,7 +238,43 @@
           <w:sz w:val="24"/>
           <w:szCs w:val="24"/>
         </w:rPr>
-        <w:t xml:space="preserve"> spoon the sap until the kithul treacle or kithul jaggery is made</w:t>
+        <w:t xml:space="preserve"> spoon the sap until the </w:t>
+      </w:r>
+      <w:proofErr w:type="spellStart"/>
+      <w:r>
+        <w:rPr>
+          <w:rFonts w:ascii="Times New Roman" w:hAnsi="Times New Roman" w:cs="Times New Roman"/>
+          <w:sz w:val="24"/>
+          <w:szCs w:val="24"/>
+        </w:rPr>
+        <w:t>kithul</w:t>
+      </w:r>
+      <w:proofErr w:type="spellEnd"/>
+      <w:r>
+        <w:rPr>
+          <w:rFonts w:ascii="Times New Roman" w:hAnsi="Times New Roman" w:cs="Times New Roman"/>
+          <w:sz w:val="24"/>
+          <w:szCs w:val="24"/>
+        </w:rPr>
+        <w:t xml:space="preserve"> treacle or </w:t>
+      </w:r>
+      <w:proofErr w:type="spellStart"/>
+      <w:r>
+        <w:rPr>
+          <w:rFonts w:ascii="Times New Roman" w:hAnsi="Times New Roman" w:cs="Times New Roman"/>
+          <w:sz w:val="24"/>
+          <w:szCs w:val="24"/>
+        </w:rPr>
+        <w:t>kithul</w:t>
+      </w:r>
+      <w:proofErr w:type="spellEnd"/>
+      <w:r>
+        <w:rPr>
+          <w:rFonts w:ascii="Times New Roman" w:hAnsi="Times New Roman" w:cs="Times New Roman"/>
+          <w:sz w:val="24"/>
+          <w:szCs w:val="24"/>
+        </w:rPr>
+        <w:t xml:space="preserve"> jaggery is made</w:t>
       </w:r>
       <w:r>
         <w:rPr>
@@ -447,23 +477,7 @@
           <w:sz w:val="24"/>
           <w:szCs w:val="24"/>
         </w:rPr>
-        <w:t xml:space="preserve"> </w:t>
-      </w:r>
-      <w:r>
-        <w:rPr>
-          <w:rFonts w:ascii="Times New Roman" w:hAnsi="Times New Roman" w:cs="Times New Roman"/>
-          <w:sz w:val="24"/>
-          <w:szCs w:val="24"/>
-        </w:rPr>
-        <w:t>motor,</w:t>
-      </w:r>
-      <w:r>
-        <w:rPr>
-          <w:rFonts w:ascii="Times New Roman" w:hAnsi="Times New Roman" w:cs="Times New Roman"/>
-          <w:sz w:val="24"/>
-          <w:szCs w:val="24"/>
-        </w:rPr>
-        <w:t xml:space="preserve"> we consider the blow </w:t>
+        <w:t xml:space="preserve"> motor, we consider the blow </w:t>
       </w:r>
       <w:r>
         <w:rPr>
@@ -534,16 +548,26 @@
           <w:sz w:val="24"/>
           <w:szCs w:val="24"/>
         </w:rPr>
-        <w:t xml:space="preserve">e are expecting to </w:t>
-      </w:r>
-      <w:r>
-        <w:rPr>
-          <w:rFonts w:ascii="Times New Roman" w:hAnsi="Times New Roman" w:cs="Times New Roman"/>
-          <w:sz w:val="24"/>
-          <w:szCs w:val="24"/>
-        </w:rPr>
-        <w:t>produce</w:t>
-      </w:r>
+        <w:t xml:space="preserve">e are expecting to produce </w:t>
+      </w:r>
+      <w:proofErr w:type="spellStart"/>
+      <w:r>
+        <w:rPr>
+          <w:rFonts w:ascii="Times New Roman" w:hAnsi="Times New Roman" w:cs="Times New Roman"/>
+          <w:sz w:val="24"/>
+          <w:szCs w:val="24"/>
+        </w:rPr>
+        <w:t>k</w:t>
+      </w:r>
+      <w:r>
+        <w:rPr>
+          <w:rFonts w:ascii="Times New Roman" w:hAnsi="Times New Roman" w:cs="Times New Roman"/>
+          <w:sz w:val="24"/>
+          <w:szCs w:val="24"/>
+        </w:rPr>
+        <w:t>ithul</w:t>
+      </w:r>
+      <w:proofErr w:type="spellEnd"/>
       <w:r>
         <w:rPr>
           <w:rFonts w:ascii="Times New Roman" w:hAnsi="Times New Roman" w:cs="Times New Roman"/>
@@ -558,22 +582,6 @@
           <w:sz w:val="24"/>
           <w:szCs w:val="24"/>
         </w:rPr>
-        <w:t>k</w:t>
-      </w:r>
-      <w:r>
-        <w:rPr>
-          <w:rFonts w:ascii="Times New Roman" w:hAnsi="Times New Roman" w:cs="Times New Roman"/>
-          <w:sz w:val="24"/>
-          <w:szCs w:val="24"/>
-        </w:rPr>
-        <w:t xml:space="preserve">ithul </w:t>
-      </w:r>
-      <w:r>
-        <w:rPr>
-          <w:rFonts w:ascii="Times New Roman" w:hAnsi="Times New Roman" w:cs="Times New Roman"/>
-          <w:sz w:val="24"/>
-          <w:szCs w:val="24"/>
-        </w:rPr>
         <w:t>j</w:t>
       </w:r>
       <w:r>
@@ -582,23 +590,33 @@
           <w:sz w:val="24"/>
           <w:szCs w:val="24"/>
         </w:rPr>
-        <w:t xml:space="preserve">aggery, and it is </w:t>
-      </w:r>
-      <w:r>
-        <w:rPr>
-          <w:rFonts w:ascii="Times New Roman" w:hAnsi="Times New Roman" w:cs="Times New Roman"/>
-          <w:sz w:val="24"/>
-          <w:szCs w:val="24"/>
-        </w:rPr>
-        <w:t>very thick</w:t>
-      </w:r>
-      <w:r>
-        <w:rPr>
-          <w:rFonts w:ascii="Times New Roman" w:hAnsi="Times New Roman" w:cs="Times New Roman"/>
-          <w:sz w:val="24"/>
-          <w:szCs w:val="24"/>
-        </w:rPr>
-        <w:t xml:space="preserve"> and heavy. For making kithul treacle or jaggery, motor requires </w:t>
+        <w:t>aggery, and it is very thick</w:t>
+      </w:r>
+      <w:r>
+        <w:rPr>
+          <w:rFonts w:ascii="Times New Roman" w:hAnsi="Times New Roman" w:cs="Times New Roman"/>
+          <w:sz w:val="24"/>
+          <w:szCs w:val="24"/>
+        </w:rPr>
+        <w:t xml:space="preserve"> and heavy. For making </w:t>
+      </w:r>
+      <w:proofErr w:type="spellStart"/>
+      <w:r>
+        <w:rPr>
+          <w:rFonts w:ascii="Times New Roman" w:hAnsi="Times New Roman" w:cs="Times New Roman"/>
+          <w:sz w:val="24"/>
+          <w:szCs w:val="24"/>
+        </w:rPr>
+        <w:t>kithul</w:t>
+      </w:r>
+      <w:proofErr w:type="spellEnd"/>
+      <w:r>
+        <w:rPr>
+          <w:rFonts w:ascii="Times New Roman" w:hAnsi="Times New Roman" w:cs="Times New Roman"/>
+          <w:sz w:val="24"/>
+          <w:szCs w:val="24"/>
+        </w:rPr>
+        <w:t xml:space="preserve"> treacle or jaggery, motor requires </w:t>
       </w:r>
       <w:r>
         <w:rPr>
@@ -643,17 +661,7 @@
           <w:sz w:val="24"/>
           <w:szCs w:val="24"/>
         </w:rPr>
-        <w:t>NEMA 23 (size 57mm) Hybrid Stepper Motor</w:t>
-      </w:r>
-      <w:r>
-        <w:rPr>
-          <w:rFonts w:ascii="Times New Roman" w:hAnsi="Times New Roman" w:cs="Times New Roman"/>
-          <w:b/>
-          <w:bCs/>
-          <w:sz w:val="24"/>
-          <w:szCs w:val="24"/>
-        </w:rPr>
-        <w:t xml:space="preserve"> </w:t>
+        <w:t xml:space="preserve">NEMA 23 (size 57mm) Hybrid Stepper Motor </w:t>
       </w:r>
       <w:r>
         <w:rPr>
@@ -952,23 +960,7 @@
           <w:sz w:val="24"/>
           <w:szCs w:val="24"/>
         </w:rPr>
-        <w:t xml:space="preserve"> bipolar stepper motor has one winding per stator phase. A </w:t>
-      </w:r>
-      <w:r>
-        <w:rPr>
-          <w:rFonts w:ascii="Times New Roman" w:hAnsi="Times New Roman" w:cs="Times New Roman"/>
-          <w:sz w:val="24"/>
-          <w:szCs w:val="24"/>
-        </w:rPr>
-        <w:t>two-phase</w:t>
-      </w:r>
-      <w:r>
-        <w:rPr>
-          <w:rFonts w:ascii="Times New Roman" w:hAnsi="Times New Roman" w:cs="Times New Roman"/>
-          <w:sz w:val="24"/>
-          <w:szCs w:val="24"/>
-        </w:rPr>
-        <w:t xml:space="preserve"> bipolar stepper motor will have 4 leads. In a bipolar stepper, we don’t have a common lead like in a unipolar stepper motor.</w:t>
+        <w:t xml:space="preserve"> bipolar stepper motor has one winding per stator phase. A two-phase bipolar stepper motor will have 4 leads. In a bipolar stepper, we don’t have a common lead like in a unipolar stepper motor.</w:t>
       </w:r>
       <w:r>
         <w:rPr>
@@ -1534,15 +1526,7 @@
           <w:sz w:val="24"/>
           <w:szCs w:val="24"/>
         </w:rPr>
-        <w:t>To</w:t>
-      </w:r>
-      <w:r>
-        <w:rPr>
-          <w:rFonts w:ascii="Times New Roman" w:hAnsi="Times New Roman" w:cs="Times New Roman"/>
-          <w:sz w:val="24"/>
-          <w:szCs w:val="24"/>
-        </w:rPr>
-        <w:t xml:space="preserve"> drive a bipolar stepper, we need a driver IC with an internal H bridge circuit.</w:t>
+        <w:t>To drive a bipolar stepper, we need a driver IC with an internal H bridge circuit.</w:t>
       </w:r>
       <w:r>
         <w:t xml:space="preserve"> </w:t>
@@ -1904,6 +1888,83 @@
     <w:p>
       <w:pPr>
         <w:spacing w:line="360" w:lineRule="auto"/>
+        <w:jc w:val="center"/>
+        <w:rPr>
+          <w:rFonts w:ascii="Times New Roman" w:hAnsi="Times New Roman" w:cs="Times New Roman"/>
+          <w:b/>
+          <w:bCs/>
+          <w:sz w:val="24"/>
+          <w:szCs w:val="24"/>
+        </w:rPr>
+      </w:pPr>
+      <w:r>
+        <w:rPr>
+          <w:rFonts w:ascii="Times New Roman" w:hAnsi="Times New Roman" w:cs="Times New Roman"/>
+          <w:b/>
+          <w:bCs/>
+          <w:sz w:val="24"/>
+          <w:szCs w:val="24"/>
+        </w:rPr>
+        <w:drawing>
+          <wp:inline distT="0" distB="0" distL="0" distR="0" wp14:anchorId="6A615C2C" wp14:editId="72F818CB">
+            <wp:extent cx="1781175" cy="1781175"/>
+            <wp:effectExtent l="0" t="0" r="9525" b="9525"/>
+            <wp:docPr id="3" name="Picture 2" descr="A picture containing electronics, circuit&#10;&#10;Description automatically generated">
+              <a:extLst xmlns:a="http://schemas.openxmlformats.org/drawingml/2006/main">
+                <a:ext uri="{FF2B5EF4-FFF2-40B4-BE49-F238E27FC236}">
+                  <a16:creationId xmlns:a16="http://schemas.microsoft.com/office/drawing/2014/main" id="{BD4C99AA-D2BD-F978-9E48-3407899E529E}"/>
+                </a:ext>
+              </a:extLst>
+            </wp:docPr>
+            <wp:cNvGraphicFramePr>
+              <a:graphicFrameLocks xmlns:a="http://schemas.openxmlformats.org/drawingml/2006/main" noChangeAspect="1"/>
+            </wp:cNvGraphicFramePr>
+            <a:graphic xmlns:a="http://schemas.openxmlformats.org/drawingml/2006/main">
+              <a:graphicData uri="http://schemas.openxmlformats.org/drawingml/2006/picture">
+                <pic:pic xmlns:pic="http://schemas.openxmlformats.org/drawingml/2006/picture">
+                  <pic:nvPicPr>
+                    <pic:cNvPr id="3" name="Picture 2" descr="A picture containing electronics, circuit&#10;&#10;Description automatically generated">
+                      <a:extLst>
+                        <a:ext uri="{FF2B5EF4-FFF2-40B4-BE49-F238E27FC236}">
+                          <a16:creationId xmlns:a16="http://schemas.microsoft.com/office/drawing/2014/main" id="{BD4C99AA-D2BD-F978-9E48-3407899E529E}"/>
+                        </a:ext>
+                      </a:extLst>
+                    </pic:cNvPr>
+                    <pic:cNvPicPr>
+                      <a:picLocks noChangeAspect="1"/>
+                    </pic:cNvPicPr>
+                  </pic:nvPicPr>
+                  <pic:blipFill>
+                    <a:blip r:embed="rId14">
+                      <a:extLst>
+                        <a:ext uri="{28A0092B-C50C-407E-A947-70E740481C1C}">
+                          <a14:useLocalDpi xmlns:a14="http://schemas.microsoft.com/office/drawing/2010/main" val="0"/>
+                        </a:ext>
+                      </a:extLst>
+                    </a:blip>
+                    <a:stretch>
+                      <a:fillRect/>
+                    </a:stretch>
+                  </pic:blipFill>
+                  <pic:spPr>
+                    <a:xfrm>
+                      <a:off x="0" y="0"/>
+                      <a:ext cx="1781258" cy="1781258"/>
+                    </a:xfrm>
+                    <a:prstGeom prst="rect">
+                      <a:avLst/>
+                    </a:prstGeom>
+                  </pic:spPr>
+                </pic:pic>
+              </a:graphicData>
+            </a:graphic>
+          </wp:inline>
+        </w:drawing>
+      </w:r>
+    </w:p>
+    <w:p>
+      <w:pPr>
+        <w:spacing w:line="360" w:lineRule="auto"/>
         <w:rPr>
           <w:rFonts w:ascii="Times New Roman" w:hAnsi="Times New Roman" w:cs="Times New Roman"/>
           <w:sz w:val="24"/>
@@ -2040,7 +2101,7 @@
           <w:sz w:val="24"/>
           <w:szCs w:val="24"/>
         </w:rPr>
-        <w:t>:</w:t>
+        <w:t xml:space="preserve"> &amp; Specification:</w:t>
       </w:r>
     </w:p>
     <w:p>
@@ -2186,6 +2247,7 @@
           <w:sz w:val="24"/>
           <w:szCs w:val="24"/>
         </w:rPr>
+        <w:lastRenderedPageBreak/>
         <w:drawing>
           <wp:inline distT="0" distB="0" distL="0" distR="0" wp14:anchorId="03B10D36" wp14:editId="3633CB39">
             <wp:extent cx="2857500" cy="2733675"/>
@@ -2204,7 +2266,7 @@
                     </pic:cNvPicPr>
                   </pic:nvPicPr>
                   <pic:blipFill>
-                    <a:blip r:embed="rId14">
+                    <a:blip r:embed="rId15">
                       <a:extLst>
                         <a:ext uri="{28A0092B-C50C-407E-A947-70E740481C1C}">
                           <a14:useLocalDpi xmlns:a14="http://schemas.microsoft.com/office/drawing/2010/main" val="0"/>
@@ -2272,7 +2334,6 @@
           <w:szCs w:val="24"/>
           <w:u w:val="single"/>
         </w:rPr>
-        <w:lastRenderedPageBreak/>
         <w:t xml:space="preserve">Circuit </w:t>
       </w:r>
     </w:p>
@@ -2307,7 +2368,7 @@
                     <pic:cNvPicPr/>
                   </pic:nvPicPr>
                   <pic:blipFill rotWithShape="1">
-                    <a:blip r:embed="rId15"/>
+                    <a:blip r:embed="rId16"/>
                     <a:srcRect l="30578" t="22463" r="25050" b="18424"/>
                     <a:stretch/>
                   </pic:blipFill>
@@ -2352,10 +2413,11 @@
           <w:sz w:val="24"/>
           <w:szCs w:val="24"/>
         </w:rPr>
+        <w:lastRenderedPageBreak/>
         <w:drawing>
-          <wp:inline distT="0" distB="0" distL="0" distR="0" wp14:anchorId="3480A0AE" wp14:editId="37B8DB10">
-            <wp:extent cx="3867225" cy="3057525"/>
-            <wp:effectExtent l="0" t="0" r="0" b="0"/>
+          <wp:inline distT="0" distB="0" distL="0" distR="0" wp14:anchorId="3480A0AE" wp14:editId="5860723B">
+            <wp:extent cx="4132268" cy="3267075"/>
+            <wp:effectExtent l="0" t="0" r="1905" b="0"/>
             <wp:docPr id="42" name="Picture 42"/>
             <wp:cNvGraphicFramePr>
               <a:graphicFrameLocks xmlns:a="http://schemas.openxmlformats.org/drawingml/2006/main" noChangeAspect="1"/>
@@ -2370,7 +2432,7 @@
                     </pic:cNvPicPr>
                   </pic:nvPicPr>
                   <pic:blipFill rotWithShape="1">
-                    <a:blip r:embed="rId16">
+                    <a:blip r:embed="rId17">
                       <a:extLst>
                         <a:ext uri="{28A0092B-C50C-407E-A947-70E740481C1C}">
                           <a14:useLocalDpi xmlns:a14="http://schemas.microsoft.com/office/drawing/2010/main" val="0"/>
@@ -2383,7 +2445,7 @@
                   <pic:spPr bwMode="auto">
                     <a:xfrm>
                       <a:off x="0" y="0"/>
-                      <a:ext cx="3896479" cy="3080654"/>
+                      <a:ext cx="4166017" cy="3293758"/>
                     </a:xfrm>
                     <a:prstGeom prst="rect">
                       <a:avLst/>
@@ -2419,13 +2481,22 @@
     <w:p>
       <w:pPr>
         <w:spacing w:line="360" w:lineRule="auto"/>
-        <w:jc w:val="center"/>
-        <w:rPr>
-          <w:rFonts w:ascii="Times New Roman" w:hAnsi="Times New Roman" w:cs="Times New Roman"/>
-          <w:sz w:val="24"/>
-          <w:szCs w:val="24"/>
-        </w:rPr>
-      </w:pPr>
+        <w:rPr>
+          <w:rFonts w:ascii="Times New Roman" w:hAnsi="Times New Roman" w:cs="Times New Roman"/>
+          <w:sz w:val="24"/>
+          <w:szCs w:val="24"/>
+          <w:u w:val="single"/>
+        </w:rPr>
+      </w:pPr>
+      <w:r>
+        <w:rPr>
+          <w:rFonts w:ascii="Times New Roman" w:hAnsi="Times New Roman" w:cs="Times New Roman"/>
+          <w:sz w:val="24"/>
+          <w:szCs w:val="24"/>
+          <w:u w:val="single"/>
+        </w:rPr>
+        <w:t>PCB design</w:t>
+      </w:r>
     </w:p>
     <w:p>
       <w:pPr>
@@ -2437,49 +2508,6 @@
           <w:szCs w:val="24"/>
         </w:rPr>
       </w:pPr>
-    </w:p>
-    <w:p>
-      <w:pPr>
-        <w:spacing w:line="360" w:lineRule="auto"/>
-        <w:jc w:val="center"/>
-        <w:rPr>
-          <w:rFonts w:ascii="Times New Roman" w:hAnsi="Times New Roman" w:cs="Times New Roman"/>
-          <w:sz w:val="24"/>
-          <w:szCs w:val="24"/>
-        </w:rPr>
-      </w:pPr>
-    </w:p>
-    <w:p>
-      <w:pPr>
-        <w:spacing w:line="360" w:lineRule="auto"/>
-        <w:rPr>
-          <w:rFonts w:ascii="Times New Roman" w:hAnsi="Times New Roman" w:cs="Times New Roman"/>
-          <w:sz w:val="24"/>
-          <w:szCs w:val="24"/>
-          <w:u w:val="single"/>
-        </w:rPr>
-      </w:pPr>
-      <w:r>
-        <w:rPr>
-          <w:rFonts w:ascii="Times New Roman" w:hAnsi="Times New Roman" w:cs="Times New Roman"/>
-          <w:sz w:val="24"/>
-          <w:szCs w:val="24"/>
-          <w:u w:val="single"/>
-        </w:rPr>
-        <w:lastRenderedPageBreak/>
-        <w:t>PCB design</w:t>
-      </w:r>
-    </w:p>
-    <w:p>
-      <w:pPr>
-        <w:spacing w:line="360" w:lineRule="auto"/>
-        <w:jc w:val="center"/>
-        <w:rPr>
-          <w:rFonts w:ascii="Times New Roman" w:hAnsi="Times New Roman" w:cs="Times New Roman"/>
-          <w:sz w:val="24"/>
-          <w:szCs w:val="24"/>
-        </w:rPr>
-      </w:pPr>
       <w:r>
         <w:rPr>
           <w:rFonts w:ascii="Times New Roman" w:hAnsi="Times New Roman" w:cs="Times New Roman"/>
@@ -2488,9 +2516,9 @@
           <w:szCs w:val="24"/>
         </w:rPr>
         <w:drawing>
-          <wp:inline distT="0" distB="0" distL="0" distR="0" wp14:anchorId="6DCF91DB" wp14:editId="2D83959A">
-            <wp:extent cx="3858704" cy="4143216"/>
-            <wp:effectExtent l="0" t="0" r="8890" b="0"/>
+          <wp:inline distT="0" distB="0" distL="0" distR="0" wp14:anchorId="6DCF91DB" wp14:editId="1E0C63C5">
+            <wp:extent cx="3973830" cy="4552950"/>
+            <wp:effectExtent l="0" t="0" r="7620" b="0"/>
             <wp:docPr id="59" name="Picture 59"/>
             <wp:cNvGraphicFramePr>
               <a:graphicFrameLocks xmlns:a="http://schemas.openxmlformats.org/drawingml/2006/main" noChangeAspect="1"/>
@@ -2505,7 +2533,7 @@
                     </pic:cNvPicPr>
                   </pic:nvPicPr>
                   <pic:blipFill rotWithShape="1">
-                    <a:blip r:embed="rId17">
+                    <a:blip r:embed="rId18">
                       <a:extLst>
                         <a:ext uri="{28A0092B-C50C-407E-A947-70E740481C1C}">
                           <a14:useLocalDpi xmlns:a14="http://schemas.microsoft.com/office/drawing/2010/main" val="0"/>
@@ -2518,7 +2546,7 @@
                   <pic:spPr bwMode="auto">
                     <a:xfrm>
                       <a:off x="0" y="0"/>
-                      <a:ext cx="3879142" cy="4165161"/>
+                      <a:ext cx="4003582" cy="4587038"/>
                     </a:xfrm>
                     <a:prstGeom prst="rect">
                       <a:avLst/>
@@ -2557,6 +2585,7 @@
           <w:sz w:val="24"/>
           <w:szCs w:val="24"/>
         </w:rPr>
+        <w:lastRenderedPageBreak/>
         <w:drawing>
           <wp:inline distT="0" distB="0" distL="0" distR="0" wp14:anchorId="0CB18267" wp14:editId="2D612ABB">
             <wp:extent cx="3473286" cy="3486150"/>
@@ -2575,7 +2604,7 @@
                     </pic:cNvPicPr>
                   </pic:nvPicPr>
                   <pic:blipFill rotWithShape="1">
-                    <a:blip r:embed="rId18">
+                    <a:blip r:embed="rId19">
                       <a:extLst>
                         <a:ext uri="{28A0092B-C50C-407E-A947-70E740481C1C}">
                           <a14:useLocalDpi xmlns:a14="http://schemas.microsoft.com/office/drawing/2010/main" val="0"/>
@@ -2613,17 +2642,6 @@
     <w:p>
       <w:pPr>
         <w:spacing w:line="360" w:lineRule="auto"/>
-        <w:jc w:val="center"/>
-        <w:rPr>
-          <w:rFonts w:ascii="Times New Roman" w:hAnsi="Times New Roman" w:cs="Times New Roman"/>
-          <w:sz w:val="24"/>
-          <w:szCs w:val="24"/>
-        </w:rPr>
-      </w:pPr>
-    </w:p>
-    <w:p>
-      <w:pPr>
-        <w:spacing w:line="360" w:lineRule="auto"/>
         <w:rPr>
           <w:rFonts w:ascii="Times New Roman" w:hAnsi="Times New Roman" w:cs="Times New Roman"/>
           <w:sz w:val="24"/>
@@ -2638,7 +2656,6 @@
           <w:szCs w:val="24"/>
           <w:u w:val="single"/>
         </w:rPr>
-        <w:lastRenderedPageBreak/>
         <w:t>Code</w:t>
       </w:r>
     </w:p>
@@ -4441,55 +4458,20 @@
     </w:p>
     <w:p>
       <w:pPr>
-        <w:autoSpaceDE w:val="0"/>
-        <w:autoSpaceDN w:val="0"/>
-        <w:adjustRightInd w:val="0"/>
-        <w:spacing w:after="0" w:line="240" w:lineRule="auto"/>
-        <w:rPr>
-          <w:rFonts w:ascii="Consolas" w:hAnsi="Consolas" w:cs="Consolas"/>
-          <w:color w:val="000000"/>
-          <w:sz w:val="19"/>
-          <w:szCs w:val="19"/>
-          <w:highlight w:val="white"/>
-        </w:rPr>
-      </w:pPr>
-    </w:p>
-    <w:p>
-      <w:pPr>
-        <w:autoSpaceDE w:val="0"/>
-        <w:autoSpaceDN w:val="0"/>
-        <w:adjustRightInd w:val="0"/>
-        <w:spacing w:after="0" w:line="240" w:lineRule="auto"/>
-        <w:rPr>
-          <w:rFonts w:ascii="Consolas" w:hAnsi="Consolas" w:cs="Consolas"/>
-          <w:color w:val="000000"/>
-          <w:sz w:val="19"/>
-          <w:szCs w:val="19"/>
-          <w:highlight w:val="white"/>
-        </w:rPr>
-      </w:pPr>
-    </w:p>
-    <w:p/>
-    <w:p/>
-    <w:p/>
-    <w:p/>
-    <w:p/>
-    <w:p/>
-    <w:p/>
-    <w:p/>
-    <w:p/>
-    <w:p/>
-    <w:p/>
-    <w:p/>
-    <w:p/>
-    <w:p>
-      <w:pPr>
         <w:rPr>
           <w:rFonts w:ascii="Times New Roman" w:hAnsi="Times New Roman" w:cs="Times New Roman"/>
           <w:b/>
         </w:rPr>
       </w:pPr>
       <w:bookmarkStart w:id="3" w:name="_Hlk105503200"/>
+    </w:p>
+    <w:p>
+      <w:pPr>
+        <w:rPr>
+          <w:rFonts w:ascii="Times New Roman" w:hAnsi="Times New Roman" w:cs="Times New Roman"/>
+          <w:b/>
+        </w:rPr>
+      </w:pPr>
       <w:r>
         <w:rPr>
           <w:rFonts w:ascii="Times New Roman" w:hAnsi="Times New Roman" w:cs="Times New Roman"/>
@@ -4721,15 +4703,51 @@
           <w:sz w:val="24"/>
           <w:szCs w:val="24"/>
         </w:rPr>
-        <w:t>Selecting options by keypad makes the user go through the specific process of making kithul treacle or jaggery.</w:t>
-      </w:r>
-      <w:r>
-        <w:rPr>
-          <w:rFonts w:ascii="Times New Roman" w:hAnsi="Times New Roman" w:cs="Times New Roman"/>
-          <w:sz w:val="24"/>
-          <w:szCs w:val="24"/>
-        </w:rPr>
-        <w:t xml:space="preserve"> When the user selects kithul treacle </w:t>
+        <w:t xml:space="preserve">Selecting options by keypad makes the user go through the specific process of making </w:t>
+      </w:r>
+      <w:proofErr w:type="spellStart"/>
+      <w:r>
+        <w:rPr>
+          <w:rFonts w:ascii="Times New Roman" w:hAnsi="Times New Roman" w:cs="Times New Roman"/>
+          <w:sz w:val="24"/>
+          <w:szCs w:val="24"/>
+        </w:rPr>
+        <w:t>kithul</w:t>
+      </w:r>
+      <w:proofErr w:type="spellEnd"/>
+      <w:r>
+        <w:rPr>
+          <w:rFonts w:ascii="Times New Roman" w:hAnsi="Times New Roman" w:cs="Times New Roman"/>
+          <w:sz w:val="24"/>
+          <w:szCs w:val="24"/>
+        </w:rPr>
+        <w:t xml:space="preserve"> treacle or jaggery.</w:t>
+      </w:r>
+      <w:r>
+        <w:rPr>
+          <w:rFonts w:ascii="Times New Roman" w:hAnsi="Times New Roman" w:cs="Times New Roman"/>
+          <w:sz w:val="24"/>
+          <w:szCs w:val="24"/>
+        </w:rPr>
+        <w:t xml:space="preserve"> When the user selects </w:t>
+      </w:r>
+      <w:proofErr w:type="spellStart"/>
+      <w:r>
+        <w:rPr>
+          <w:rFonts w:ascii="Times New Roman" w:hAnsi="Times New Roman" w:cs="Times New Roman"/>
+          <w:sz w:val="24"/>
+          <w:szCs w:val="24"/>
+        </w:rPr>
+        <w:t>kithul</w:t>
+      </w:r>
+      <w:proofErr w:type="spellEnd"/>
+      <w:r>
+        <w:rPr>
+          <w:rFonts w:ascii="Times New Roman" w:hAnsi="Times New Roman" w:cs="Times New Roman"/>
+          <w:sz w:val="24"/>
+          <w:szCs w:val="24"/>
+        </w:rPr>
+        <w:t xml:space="preserve"> treacle </w:t>
       </w:r>
       <w:r>
         <w:rPr>
@@ -4992,7 +5010,7 @@
                     </pic:cNvPicPr>
                   </pic:nvPicPr>
                   <pic:blipFill rotWithShape="1">
-                    <a:blip r:embed="rId19">
+                    <a:blip r:embed="rId20">
                       <a:extLst>
                         <a:ext uri="{28A0092B-C50C-407E-A947-70E740481C1C}">
                           <a14:useLocalDpi xmlns:a14="http://schemas.microsoft.com/office/drawing/2010/main" val="0"/>
@@ -5269,7 +5287,7 @@
                     <pic:cNvPicPr/>
                   </pic:nvPicPr>
                   <pic:blipFill rotWithShape="1">
-                    <a:blip r:embed="rId20">
+                    <a:blip r:embed="rId21">
                       <a:extLst>
                         <a:ext uri="{28A0092B-C50C-407E-A947-70E740481C1C}">
                           <a14:useLocalDpi xmlns:a14="http://schemas.microsoft.com/office/drawing/2010/main" val="0"/>
@@ -5325,7 +5343,7 @@
                     <pic:cNvPicPr/>
                   </pic:nvPicPr>
                   <pic:blipFill rotWithShape="1">
-                    <a:blip r:embed="rId21"/>
+                    <a:blip r:embed="rId22"/>
                     <a:srcRect l="33570" t="26010" r="35187" b="6009"/>
                     <a:stretch/>
                   </pic:blipFill>
@@ -5693,7 +5711,7 @@
                     </pic:cNvPicPr>
                   </pic:nvPicPr>
                   <pic:blipFill rotWithShape="1">
-                    <a:blip r:embed="rId22">
+                    <a:blip r:embed="rId23">
                       <a:extLst>
                         <a:ext uri="{28A0092B-C50C-407E-A947-70E740481C1C}">
                           <a14:useLocalDpi xmlns:a14="http://schemas.microsoft.com/office/drawing/2010/main" val="0"/>
@@ -5801,7 +5819,7 @@
                     </pic:cNvPicPr>
                   </pic:nvPicPr>
                   <pic:blipFill rotWithShape="1">
-                    <a:blip r:embed="rId23">
+                    <a:blip r:embed="rId24">
                       <a:extLst>
                         <a:ext uri="{28A0092B-C50C-407E-A947-70E740481C1C}">
                           <a14:useLocalDpi xmlns:a14="http://schemas.microsoft.com/office/drawing/2010/main" val="0"/>
@@ -5963,7 +5981,7 @@
                     </pic:cNvPicPr>
                   </pic:nvPicPr>
                   <pic:blipFill rotWithShape="1">
-                    <a:blip r:embed="rId24">
+                    <a:blip r:embed="rId25">
                       <a:extLst>
                         <a:ext uri="{28A0092B-C50C-407E-A947-70E740481C1C}">
                           <a14:useLocalDpi xmlns:a14="http://schemas.microsoft.com/office/drawing/2010/main" val="0"/>
@@ -6008,17 +6026,6 @@
           <w:szCs w:val="24"/>
         </w:rPr>
       </w:pPr>
-    </w:p>
-    <w:p>
-      <w:pPr>
-        <w:spacing w:line="360" w:lineRule="auto"/>
-        <w:jc w:val="center"/>
-        <w:rPr>
-          <w:rFonts w:ascii="Times New Roman" w:hAnsi="Times New Roman" w:cs="Times New Roman"/>
-          <w:sz w:val="24"/>
-          <w:szCs w:val="24"/>
-        </w:rPr>
-      </w:pPr>
       <w:r>
         <w:rPr>
           <w:rFonts w:ascii="Times New Roman" w:hAnsi="Times New Roman" w:cs="Times New Roman"/>
@@ -6044,7 +6051,7 @@
                     </pic:cNvPicPr>
                   </pic:nvPicPr>
                   <pic:blipFill rotWithShape="1">
-                    <a:blip r:embed="rId25">
+                    <a:blip r:embed="rId26">
                       <a:extLst>
                         <a:ext uri="{28A0092B-C50C-407E-A947-70E740481C1C}">
                           <a14:useLocalDpi xmlns:a14="http://schemas.microsoft.com/office/drawing/2010/main" val="0"/>
@@ -6095,35 +6102,35 @@
           <w:sz w:val="24"/>
           <w:szCs w:val="24"/>
         </w:rPr>
+        <w:t>3D view of keypad</w:t>
+      </w:r>
+      <w:r>
+        <w:rPr>
+          <w:rFonts w:ascii="Times New Roman" w:hAnsi="Times New Roman" w:cs="Times New Roman"/>
+          <w:sz w:val="24"/>
+          <w:szCs w:val="24"/>
+        </w:rPr>
+        <w:t xml:space="preserve"> PCB </w:t>
+      </w:r>
+    </w:p>
+    <w:p>
+      <w:pPr>
+        <w:spacing w:line="360" w:lineRule="auto"/>
+        <w:rPr>
+          <w:rFonts w:ascii="Times New Roman" w:hAnsi="Times New Roman" w:cs="Times New Roman"/>
+          <w:sz w:val="24"/>
+          <w:szCs w:val="24"/>
+          <w:u w:val="single"/>
+        </w:rPr>
+      </w:pPr>
+      <w:r>
+        <w:rPr>
+          <w:rFonts w:ascii="Times New Roman" w:hAnsi="Times New Roman" w:cs="Times New Roman"/>
+          <w:sz w:val="24"/>
+          <w:szCs w:val="24"/>
+          <w:u w:val="single"/>
+        </w:rPr>
         <w:lastRenderedPageBreak/>
-        <w:t>3D view of keypad</w:t>
-      </w:r>
-      <w:r>
-        <w:rPr>
-          <w:rFonts w:ascii="Times New Roman" w:hAnsi="Times New Roman" w:cs="Times New Roman"/>
-          <w:sz w:val="24"/>
-          <w:szCs w:val="24"/>
-        </w:rPr>
-        <w:t xml:space="preserve"> PCB </w:t>
-      </w:r>
-    </w:p>
-    <w:p>
-      <w:pPr>
-        <w:spacing w:line="360" w:lineRule="auto"/>
-        <w:rPr>
-          <w:rFonts w:ascii="Times New Roman" w:hAnsi="Times New Roman" w:cs="Times New Roman"/>
-          <w:sz w:val="24"/>
-          <w:szCs w:val="24"/>
-          <w:u w:val="single"/>
-        </w:rPr>
-      </w:pPr>
-      <w:r>
-        <w:rPr>
-          <w:rFonts w:ascii="Times New Roman" w:hAnsi="Times New Roman" w:cs="Times New Roman"/>
-          <w:sz w:val="24"/>
-          <w:szCs w:val="24"/>
-          <w:u w:val="single"/>
-        </w:rPr>
         <w:t>Code</w:t>
       </w:r>
     </w:p>
@@ -10900,7 +10907,6 @@
           <w:szCs w:val="19"/>
           <w:highlight w:val="white"/>
         </w:rPr>
-        <w:lastRenderedPageBreak/>
         <w:tab/>
       </w:r>
       <w:r>
@@ -11120,6 +11126,7 @@
           <w:szCs w:val="19"/>
           <w:highlight w:val="white"/>
         </w:rPr>
+        <w:lastRenderedPageBreak/>
         <w:tab/>
       </w:r>
       <w:r>
@@ -15428,7 +15435,6 @@
           <w:szCs w:val="19"/>
           <w:highlight w:val="white"/>
         </w:rPr>
-        <w:lastRenderedPageBreak/>
         <w:t>int</w:t>
       </w:r>
       <w:r>
@@ -15598,6 +15604,7 @@
           <w:szCs w:val="19"/>
           <w:highlight w:val="white"/>
         </w:rPr>
+        <w:lastRenderedPageBreak/>
         <w:tab/>
       </w:r>
       <w:proofErr w:type="spellStart"/>
@@ -20730,7 +20737,6 @@
           <w:szCs w:val="19"/>
           <w:highlight w:val="white"/>
         </w:rPr>
-        <w:lastRenderedPageBreak/>
         <w:tab/>
       </w:r>
       <w:r>
@@ -21034,6 +21040,7 @@
           <w:szCs w:val="19"/>
           <w:highlight w:val="white"/>
         </w:rPr>
+        <w:lastRenderedPageBreak/>
         <w:tab/>
       </w:r>
       <w:r>
@@ -22924,7 +22931,7 @@
         <w:t>}</w:t>
       </w:r>
     </w:p>
-    <w:bookmarkEnd w:id="0"/>
+    <w:bookmarkEnd w:id="1"/>
     <w:bookmarkEnd w:id="3"/>
     <w:p>
       <w:pPr>
@@ -22942,7 +22949,7 @@
       </w:pPr>
     </w:p>
     <w:sectPr>
-      <w:footerReference w:type="default" r:id="rId26"/>
+      <w:footerReference w:type="default" r:id="rId27"/>
       <w:pgSz w:w="11906" w:h="16838" w:code="9"/>
       <w:pgMar w:top="1440" w:right="1440" w:bottom="1440" w:left="1440" w:header="720" w:footer="720" w:gutter="0"/>
       <w:pgNumType w:fmt="lowerRoman"/>
@@ -23080,7 +23087,7 @@
         <v:path o:extrusionok="f" gradientshapeok="t" o:connecttype="rect"/>
         <o:lock v:ext="edit" aspectratio="t"/>
       </v:shapetype>
-      <v:shape id="_x0000_i1234" type="#_x0000_t75" style="width:11.25pt;height:11.25pt" o:bullet="t">
+      <v:shape id="_x0000_i1063" type="#_x0000_t75" style="width:11.25pt;height:11.25pt" o:bullet="t">
         <v:imagedata r:id="rId1" o:title="mso2736"/>
       </v:shape>
     </w:pict>
@@ -29047,7 +29054,6 @@
   <w:style w:type="character" w:default="1" w:styleId="DefaultParagraphFont">
     <w:name w:val="Default Paragraph Font"/>
     <w:uiPriority w:val="1"/>
-    <w:semiHidden/>
     <w:unhideWhenUsed/>
   </w:style>
   <w:style w:type="table" w:default="1" w:styleId="TableNormal">
@@ -29716,6 +29722,21 @@
 </file>
 
 <file path=customXml/item2.xml><?xml version="1.0" encoding="utf-8"?>
+<p:properties xmlns:p="http://schemas.microsoft.com/office/2006/metadata/properties" xmlns:xsi="http://www.w3.org/2001/XMLSchema-instance" xmlns:pc="http://schemas.microsoft.com/office/infopath/2007/PartnerControls">
+  <documentManagement/>
+</p:properties>
+</file>
+
+<file path=customXml/item3.xml><?xml version="1.0" encoding="utf-8"?>
+<?mso-contentType ?>
+<FormTemplates xmlns="http://schemas.microsoft.com/sharepoint/v3/contenttype/forms">
+  <Display>DocumentLibraryForm</Display>
+  <Edit>DocumentLibraryForm</Edit>
+  <New>DocumentLibraryForm</New>
+</FormTemplates>
+</file>
+
+<file path=customXml/item4.xml><?xml version="1.0" encoding="utf-8"?>
 <ct:contentTypeSchema xmlns:ct="http://schemas.microsoft.com/office/2006/metadata/contentType" xmlns:ma="http://schemas.microsoft.com/office/2006/metadata/properties/metaAttributes" ct:_="" ma:_="" ma:contentTypeName="Document" ma:contentTypeID="0x010100BD3457F6CFA93544A5EA0135A71CE12A" ma:contentTypeVersion="2" ma:contentTypeDescription="Create a new document." ma:contentTypeScope="" ma:versionID="f47314d64b7d91a7e57266bc73738adf">
   <xsd:schema xmlns:xsd="http://www.w3.org/2001/XMLSchema" xmlns:xs="http://www.w3.org/2001/XMLSchema" xmlns:p="http://schemas.microsoft.com/office/2006/metadata/properties" xmlns:ns3="3a4fd1fa-8616-41b4-9477-3c4acdbf3edb" targetNamespace="http://schemas.microsoft.com/office/2006/metadata/properties" ma:root="true" ma:fieldsID="e810748da29eee2ac3c161fa2d322494" ns3:_="">
     <xsd:import namespace="3a4fd1fa-8616-41b4-9477-3c4acdbf3edb"/>
@@ -29847,21 +29868,6 @@
 </ct:contentTypeSchema>
 </file>
 
-<file path=customXml/item3.xml><?xml version="1.0" encoding="utf-8"?>
-<?mso-contentType ?>
-<FormTemplates xmlns="http://schemas.microsoft.com/sharepoint/v3/contenttype/forms">
-  <Display>DocumentLibraryForm</Display>
-  <Edit>DocumentLibraryForm</Edit>
-  <New>DocumentLibraryForm</New>
-</FormTemplates>
-</file>
-
-<file path=customXml/item4.xml><?xml version="1.0" encoding="utf-8"?>
-<p:properties xmlns:p="http://schemas.microsoft.com/office/2006/metadata/properties" xmlns:xsi="http://www.w3.org/2001/XMLSchema-instance" xmlns:pc="http://schemas.microsoft.com/office/infopath/2007/PartnerControls">
-  <documentManagement/>
-</p:properties>
-</file>
-
 <file path=customXml/itemProps1.xml><?xml version="1.0" encoding="utf-8"?>
 <ds:datastoreItem xmlns:ds="http://schemas.openxmlformats.org/officeDocument/2006/customXml" ds:itemID="{574695D6-2047-4E15-A55B-5D7D2BB28ABA}">
   <ds:schemaRefs>
@@ -29871,6 +29877,23 @@
 </file>
 
 <file path=customXml/itemProps2.xml><?xml version="1.0" encoding="utf-8"?>
+<ds:datastoreItem xmlns:ds="http://schemas.openxmlformats.org/officeDocument/2006/customXml" ds:itemID="{12DCD392-C219-424D-83E7-F4217DC38E03}">
+  <ds:schemaRefs>
+    <ds:schemaRef ds:uri="http://schemas.microsoft.com/office/2006/metadata/properties"/>
+    <ds:schemaRef ds:uri="http://schemas.microsoft.com/office/infopath/2007/PartnerControls"/>
+  </ds:schemaRefs>
+</ds:datastoreItem>
+</file>
+
+<file path=customXml/itemProps3.xml><?xml version="1.0" encoding="utf-8"?>
+<ds:datastoreItem xmlns:ds="http://schemas.openxmlformats.org/officeDocument/2006/customXml" ds:itemID="{53A8C192-50EF-42F5-86AE-AF297B0B1A66}">
+  <ds:schemaRefs>
+    <ds:schemaRef ds:uri="http://schemas.microsoft.com/sharepoint/v3/contenttype/forms"/>
+  </ds:schemaRefs>
+</ds:datastoreItem>
+</file>
+
+<file path=customXml/itemProps4.xml><?xml version="1.0" encoding="utf-8"?>
 <ds:datastoreItem xmlns:ds="http://schemas.openxmlformats.org/officeDocument/2006/customXml" ds:itemID="{8105CE12-A383-4ADC-89F7-2C0452394904}">
   <ds:schemaRefs>
     <ds:schemaRef ds:uri="http://schemas.microsoft.com/office/2006/metadata/contentType"/>
@@ -29886,21 +29909,4 @@
     <ds:schemaRef ds:uri="http://schemas.microsoft.com/internal/obd"/>
   </ds:schemaRefs>
 </ds:datastoreItem>
-</file>
-
-<file path=customXml/itemProps3.xml><?xml version="1.0" encoding="utf-8"?>
-<ds:datastoreItem xmlns:ds="http://schemas.openxmlformats.org/officeDocument/2006/customXml" ds:itemID="{53A8C192-50EF-42F5-86AE-AF297B0B1A66}">
-  <ds:schemaRefs>
-    <ds:schemaRef ds:uri="http://schemas.microsoft.com/sharepoint/v3/contenttype/forms"/>
-  </ds:schemaRefs>
-</ds:datastoreItem>
-</file>
-
-<file path=customXml/itemProps4.xml><?xml version="1.0" encoding="utf-8"?>
-<ds:datastoreItem xmlns:ds="http://schemas.openxmlformats.org/officeDocument/2006/customXml" ds:itemID="{12DCD392-C219-424D-83E7-F4217DC38E03}">
-  <ds:schemaRefs>
-    <ds:schemaRef ds:uri="http://schemas.microsoft.com/office/2006/metadata/properties"/>
-    <ds:schemaRef ds:uri="http://schemas.microsoft.com/office/infopath/2007/PartnerControls"/>
-  </ds:schemaRefs>
-</ds:datastoreItem>
 </file>
</xml_diff>